<commit_message>
Dialogue, more or less finished
Should still have a back-up. For task #45 and #46 .
</commit_message>
<xml_diff>
--- a/story/Elizabeth Dialogue.docx
+++ b/story/Elizabeth Dialogue.docx
@@ -193,19 +193,11 @@
         </w:rPr>
         <w:t xml:space="preserve">E: Hah! </w:t>
       </w:r>
-      <w:proofErr w:type="gramStart"/>
-      <w:r>
-        <w:rPr>
-          <w:lang w:val="en-US"/>
-        </w:rPr>
-        <w:t>Sure</w:t>
-      </w:r>
-      <w:proofErr w:type="gramEnd"/>
-      <w:r>
-        <w:rPr>
-          <w:lang w:val="en-US"/>
-        </w:rPr>
-        <w:t xml:space="preserve"> sounds gloriously righteous when you put it that way</w:t>
+      <w:r>
+        <w:rPr>
+          <w:lang w:val="en-US"/>
+        </w:rPr>
+        <w:t>Sure sounds gloriously righteous when you put it that way</w:t>
       </w:r>
       <w:r>
         <w:rPr>
@@ -513,20 +505,50 @@
         <w:rPr>
           <w:lang w:val="en-US"/>
         </w:rPr>
-        <w:t xml:space="preserve"> decades ago, but it was too risky. People might notice.</w:t>
-      </w:r>
-    </w:p>
-    <w:p>
-      <w:pPr>
-        <w:rPr>
-          <w:lang w:val="en-US"/>
-        </w:rPr>
-      </w:pPr>
-      <w:r>
-        <w:rPr>
-          <w:lang w:val="en-US"/>
-        </w:rPr>
-        <w:t xml:space="preserve">D: …right. Now, </w:t>
+        <w:t xml:space="preserve"> decades ago, but it was too risky. People </w:t>
+      </w:r>
+      <w:r>
+        <w:rPr>
+          <w:lang w:val="en-US"/>
+        </w:rPr>
+        <w:t>could</w:t>
+      </w:r>
+      <w:r>
+        <w:rPr>
+          <w:lang w:val="en-US"/>
+        </w:rPr>
+        <w:t xml:space="preserve"> notice.</w:t>
+      </w:r>
+      <w:r>
+        <w:rPr>
+          <w:lang w:val="en-US"/>
+        </w:rPr>
+        <w:t xml:space="preserve"> I’ll get you a beer.</w:t>
+      </w:r>
+    </w:p>
+    <w:p>
+      <w:pPr>
+        <w:rPr>
+          <w:lang w:val="en-US"/>
+        </w:rPr>
+      </w:pPr>
+      <w:r>
+        <w:rPr>
+          <w:lang w:val="en-US"/>
+        </w:rPr>
+        <w:t>D: …</w:t>
+      </w:r>
+      <w:r>
+        <w:rPr>
+          <w:lang w:val="en-US"/>
+        </w:rPr>
+        <w:t>R</w:t>
+      </w:r>
+      <w:r>
+        <w:rPr>
+          <w:lang w:val="en-US"/>
+        </w:rPr>
+        <w:t xml:space="preserve">ight. Now, </w:t>
       </w:r>
       <w:r>
         <w:rPr>
@@ -841,7 +863,19 @@
         <w:rPr>
           <w:lang w:val="en-US"/>
         </w:rPr>
-        <w:t xml:space="preserve">9a: Was there something else you needed? </w:t>
+        <w:t xml:space="preserve">9a: </w:t>
+      </w:r>
+      <w:r>
+        <w:rPr>
+          <w:lang w:val="en-US"/>
+        </w:rPr>
+        <w:t>Now, w</w:t>
+      </w:r>
+      <w:r>
+        <w:rPr>
+          <w:lang w:val="en-US"/>
+        </w:rPr>
+        <w:t xml:space="preserve">as there something else you needed? </w:t>
       </w:r>
       <w:r>
         <w:rPr>
@@ -1041,7 +1075,19 @@
         <w:rPr>
           <w:lang w:val="en-US"/>
         </w:rPr>
-        <w:t>D: Indeed. Thank you.</w:t>
+        <w:t>D: Indeed. Thank you</w:t>
+      </w:r>
+      <w:r>
+        <w:rPr>
+          <w:lang w:val="en-US"/>
+        </w:rPr>
+        <w:t xml:space="preserve"> for telling me</w:t>
+      </w:r>
+      <w:r>
+        <w:rPr>
+          <w:lang w:val="en-US"/>
+        </w:rPr>
+        <w:t>.</w:t>
       </w:r>
     </w:p>
     <w:p>
@@ -1091,14 +1137,46 @@
         <w:rPr>
           <w:lang w:val="en-US"/>
         </w:rPr>
-        <w:t xml:space="preserve">did his duty. Good fellow, he. Sadly, Short broke this tradition. He only talks to me to hear about rumors, </w:t>
+        <w:t>did his duty.</w:t>
+      </w:r>
+    </w:p>
+    <w:p>
+      <w:pPr>
+        <w:rPr>
+          <w:lang w:val="en-US"/>
+        </w:rPr>
+      </w:pPr>
+      <w:r>
+        <w:rPr>
+          <w:lang w:val="en-US"/>
+        </w:rPr>
+        <w:t>D: Sounds… healthy…</w:t>
+      </w:r>
+    </w:p>
+    <w:p>
+      <w:pPr>
+        <w:rPr>
+          <w:lang w:val="en-US"/>
+        </w:rPr>
+      </w:pPr>
+      <w:r>
+        <w:rPr>
+          <w:lang w:val="en-US"/>
+        </w:rPr>
+        <w:lastRenderedPageBreak/>
+        <w:t xml:space="preserve">E: </w:t>
+      </w:r>
+      <w:r>
+        <w:rPr>
+          <w:lang w:val="en-US"/>
+        </w:rPr>
+        <w:t xml:space="preserve">Good fellow, he. Sadly, Short broke this tradition. He only talks to me to hear about rumors, </w:t>
       </w:r>
       <w:proofErr w:type="spellStart"/>
       <w:r>
         <w:rPr>
           <w:lang w:val="en-US"/>
         </w:rPr>
-        <w:lastRenderedPageBreak/>
         <w:t>y’know</w:t>
       </w:r>
       <w:proofErr w:type="spellEnd"/>
@@ -1107,6 +1185,45 @@
           <w:lang w:val="en-US"/>
         </w:rPr>
         <w:t>? Bit like you actually, come to think of it. Only you had the decency to at least buy a drink first.</w:t>
+      </w:r>
+    </w:p>
+    <w:p>
+      <w:pPr>
+        <w:rPr>
+          <w:lang w:val="en-US"/>
+        </w:rPr>
+      </w:pPr>
+      <w:r>
+        <w:rPr>
+          <w:lang w:val="en-US"/>
+        </w:rPr>
+        <w:t>D: You’re welcome, I guess...</w:t>
+      </w:r>
+    </w:p>
+    <w:p>
+      <w:pPr>
+        <w:rPr>
+          <w:lang w:val="en-US"/>
+        </w:rPr>
+      </w:pPr>
+      <w:r>
+        <w:rPr>
+          <w:lang w:val="en-US"/>
+        </w:rPr>
+        <w:t>E: 9a</w:t>
+      </w:r>
+    </w:p>
+    <w:p>
+      <w:pPr>
+        <w:rPr>
+          <w:lang w:val="en-US"/>
+        </w:rPr>
+      </w:pPr>
+      <w:r>
+        <w:rPr>
+          <w:lang w:val="en-US"/>
+        </w:rPr>
+        <w:t>E:</w:t>
       </w:r>
     </w:p>
     <w:p>
@@ -1130,7 +1247,39 @@
         <w:rPr>
           <w:lang w:val="en-US"/>
         </w:rPr>
-        <w:t xml:space="preserve">blood samples yet? Asked if she could touch your teeth or if you could change into a bat for her? She’s </w:t>
+        <w:t>blood samples yet? Asked if she could touch your teeth or if you could change into a bat for her?</w:t>
+      </w:r>
+    </w:p>
+    <w:p>
+      <w:pPr>
+        <w:rPr>
+          <w:lang w:val="en-US"/>
+        </w:rPr>
+      </w:pPr>
+      <w:r>
+        <w:rPr>
+          <w:lang w:val="en-US"/>
+        </w:rPr>
+        <w:t>D: Uh, yeah, she actually did.</w:t>
+      </w:r>
+    </w:p>
+    <w:p>
+      <w:pPr>
+        <w:rPr>
+          <w:lang w:val="en-US"/>
+        </w:rPr>
+      </w:pPr>
+      <w:r>
+        <w:rPr>
+          <w:lang w:val="en-US"/>
+        </w:rPr>
+        <w:t xml:space="preserve">E: </w:t>
+      </w:r>
+      <w:r>
+        <w:rPr>
+          <w:lang w:val="en-US"/>
+        </w:rPr>
+        <w:t xml:space="preserve">She’s </w:t>
       </w:r>
       <w:r>
         <w:rPr>
@@ -1154,13 +1303,154 @@
         <w:rPr>
           <w:lang w:val="en-US"/>
         </w:rPr>
-        <w:t xml:space="preserve"> always teetering on the fine line between </w:t>
-      </w:r>
-      <w:r>
-        <w:rPr>
-          <w:lang w:val="en-US"/>
-        </w:rPr>
-        <w:t>harmless wonder and crazy obsession. She can be surprisingly sweet though. But sadly, I cannot tell you that she’s harmless, if you’re looking to have that confirmed.</w:t>
+        <w:t xml:space="preserve"> always teetering on th</w:t>
+      </w:r>
+      <w:r>
+        <w:rPr>
+          <w:lang w:val="en-US"/>
+        </w:rPr>
+        <w:t>at</w:t>
+      </w:r>
+      <w:r>
+        <w:rPr>
+          <w:lang w:val="en-US"/>
+        </w:rPr>
+        <w:t xml:space="preserve"> fine line between </w:t>
+      </w:r>
+      <w:r>
+        <w:rPr>
+          <w:lang w:val="en-US"/>
+        </w:rPr>
+        <w:t xml:space="preserve">harmless wonder and crazy obsession. She can be surprisingly sweet though. But sadly, I cannot tell you that she’s harmless, if you’re </w:t>
+      </w:r>
+      <w:r>
+        <w:rPr>
+          <w:lang w:val="en-US"/>
+        </w:rPr>
+        <w:t>hoping to hear that from me</w:t>
+      </w:r>
+      <w:r>
+        <w:rPr>
+          <w:lang w:val="en-US"/>
+        </w:rPr>
+        <w:t>.</w:t>
+      </w:r>
+    </w:p>
+    <w:p>
+      <w:pPr>
+        <w:rPr>
+          <w:lang w:val="en-US"/>
+        </w:rPr>
+      </w:pPr>
+      <w:r>
+        <w:rPr>
+          <w:lang w:val="en-US"/>
+        </w:rPr>
+        <w:t>D:</w:t>
+      </w:r>
+    </w:p>
+    <w:p>
+      <w:pPr>
+        <w:rPr>
+          <w:lang w:val="en-US"/>
+        </w:rPr>
+      </w:pPr>
+      <w:r>
+        <w:rPr>
+          <w:lang w:val="en-US"/>
+        </w:rPr>
+        <w:t>13a. I can see why she can be a bit much, I guess.</w:t>
+      </w:r>
+    </w:p>
+    <w:p>
+      <w:pPr>
+        <w:rPr>
+          <w:lang w:val="en-US"/>
+        </w:rPr>
+      </w:pPr>
+      <w:r>
+        <w:rPr>
+          <w:lang w:val="en-US"/>
+        </w:rPr>
+        <w:t>E: 9a</w:t>
+      </w:r>
+    </w:p>
+    <w:p>
+      <w:pPr>
+        <w:rPr>
+          <w:lang w:val="en-US"/>
+        </w:rPr>
+      </w:pPr>
+      <w:r>
+        <w:rPr>
+          <w:lang w:val="en-US"/>
+        </w:rPr>
+        <w:t>D:</w:t>
+      </w:r>
+    </w:p>
+    <w:p>
+      <w:pPr>
+        <w:rPr>
+          <w:lang w:val="en-US"/>
+        </w:rPr>
+      </w:pPr>
+      <w:r>
+        <w:rPr>
+          <w:lang w:val="en-US"/>
+        </w:rPr>
+        <w:t>13b. But… do you think she’d actually kill someone?</w:t>
+      </w:r>
+    </w:p>
+    <w:p>
+      <w:pPr>
+        <w:rPr>
+          <w:lang w:val="en-US"/>
+        </w:rPr>
+      </w:pPr>
+      <w:r>
+        <w:rPr>
+          <w:lang w:val="en-US"/>
+        </w:rPr>
+        <w:t>E: If I’m completely honest? I don’t know what to think about her.</w:t>
+      </w:r>
+    </w:p>
+    <w:p>
+      <w:pPr>
+        <w:rPr>
+          <w:lang w:val="en-US"/>
+        </w:rPr>
+      </w:pPr>
+      <w:r>
+        <w:rPr>
+          <w:lang w:val="en-US"/>
+        </w:rPr>
+        <w:t>D Fair enough. I will find out more.</w:t>
+      </w:r>
+    </w:p>
+    <w:p>
+      <w:pPr>
+        <w:rPr>
+          <w:lang w:val="en-US"/>
+        </w:rPr>
+      </w:pPr>
+      <w:r>
+        <w:rPr>
+          <w:lang w:val="en-US"/>
+        </w:rPr>
+        <w:t>E: 9a</w:t>
+      </w:r>
+    </w:p>
+    <w:p>
+      <w:pPr>
+        <w:rPr>
+          <w:lang w:val="en-US"/>
+        </w:rPr>
+      </w:pPr>
+      <w:r>
+        <w:rPr>
+          <w:lang w:val="en-US"/>
+        </w:rPr>
+        <w:t>E:</w:t>
       </w:r>
     </w:p>
     <w:p>
@@ -1184,13 +1474,125 @@
         <w:rPr>
           <w:lang w:val="en-US"/>
         </w:rPr>
-        <w:t>He acts all upstanding-citizen and you’d sure think he is one, especially by the amount of unwanted moral counsel he dishes out, but I know things about him that would make your neck hair stand up. He’s got a dark past and I’ve heard rumors about it. Then, some years ago, he suddenly rides into town acting all regretful, doing repentance for his past. Bullshit. The others don’t know what I know, they just see a polite man that came to town and is… creepy but nice to them. But I</w:t>
-      </w:r>
-      <w:r>
-        <w:rPr>
-          <w:lang w:val="en-US"/>
-        </w:rPr>
-        <w:t xml:space="preserve"> know better. What sets him apart from folks like you and me is his eyes. There is something about people who are killers, you can see it in their eyes. I would not be surprised if it was him who shot Jack, </w:t>
+        <w:t>He acts all upstanding-citizen and you’d sure think he is one, especially by the amount of unwanted moral counsel he dishes out, but I know things about him that would make your neck hair stand up.</w:t>
+      </w:r>
+    </w:p>
+    <w:p>
+      <w:pPr>
+        <w:rPr>
+          <w:lang w:val="en-US"/>
+        </w:rPr>
+      </w:pPr>
+      <w:r>
+        <w:rPr>
+          <w:lang w:val="en-US"/>
+        </w:rPr>
+        <w:t>D: Things like… what exactly?</w:t>
+      </w:r>
+    </w:p>
+    <w:p>
+      <w:pPr>
+        <w:rPr>
+          <w:lang w:val="en-US"/>
+        </w:rPr>
+      </w:pPr>
+      <w:r>
+        <w:rPr>
+          <w:lang w:val="en-US"/>
+        </w:rPr>
+        <w:t xml:space="preserve">E: </w:t>
+      </w:r>
+      <w:r>
+        <w:rPr>
+          <w:lang w:val="en-US"/>
+        </w:rPr>
+        <w:t xml:space="preserve">He’s got a dark past and I’ve heard rumors about it. </w:t>
+      </w:r>
+      <w:r>
+        <w:rPr>
+          <w:lang w:val="en-US"/>
+        </w:rPr>
+        <w:t>He keeps the details hidden, and he’s keeping things quiet enough for me to know he did something really hideous. And t</w:t>
+      </w:r>
+      <w:r>
+        <w:rPr>
+          <w:lang w:val="en-US"/>
+        </w:rPr>
+        <w:t>hen, some years ago, he suddenly rides into town acting all regretful, doing repentance for his past</w:t>
+      </w:r>
+      <w:r>
+        <w:rPr>
+          <w:lang w:val="en-US"/>
+        </w:rPr>
+        <w:t>?</w:t>
+      </w:r>
+      <w:r>
+        <w:rPr>
+          <w:lang w:val="en-US"/>
+        </w:rPr>
+        <w:t xml:space="preserve"> Bullshit. The others don’t know what I know, they just see a polite man that came to town and is… creepy but nice to them. But I</w:t>
+      </w:r>
+      <w:r>
+        <w:rPr>
+          <w:lang w:val="en-US"/>
+        </w:rPr>
+        <w:t xml:space="preserve"> know better.</w:t>
+      </w:r>
+    </w:p>
+    <w:p>
+      <w:pPr>
+        <w:rPr>
+          <w:lang w:val="en-US"/>
+        </w:rPr>
+      </w:pPr>
+      <w:r>
+        <w:rPr>
+          <w:lang w:val="en-US"/>
+        </w:rPr>
+        <w:t>D: What makes you think that?</w:t>
+      </w:r>
+    </w:p>
+    <w:p>
+      <w:pPr>
+        <w:rPr>
+          <w:lang w:val="en-US"/>
+        </w:rPr>
+      </w:pPr>
+      <w:r>
+        <w:rPr>
+          <w:lang w:val="en-US"/>
+        </w:rPr>
+        <w:t xml:space="preserve">E: </w:t>
+      </w:r>
+      <w:r>
+        <w:rPr>
+          <w:lang w:val="en-US"/>
+        </w:rPr>
+        <w:t xml:space="preserve">What sets him apart from folks like you and me is his eyes. There is something about people who are killers, you can see it in their eyes. I would not be surprised if it was him who </w:t>
+      </w:r>
+      <w:r>
+        <w:rPr>
+          <w:lang w:val="en-US"/>
+        </w:rPr>
+        <w:t>did</w:t>
+      </w:r>
+      <w:r>
+        <w:rPr>
+          <w:lang w:val="en-US"/>
+        </w:rPr>
+        <w:t xml:space="preserve"> Jack</w:t>
+      </w:r>
+      <w:r>
+        <w:rPr>
+          <w:lang w:val="en-US"/>
+        </w:rPr>
+        <w:t xml:space="preserve"> in</w:t>
+      </w:r>
+      <w:r>
+        <w:rPr>
+          <w:lang w:val="en-US"/>
+        </w:rPr>
+        <w:t xml:space="preserve">, </w:t>
       </w:r>
       <w:proofErr w:type="spellStart"/>
       <w:r>
@@ -1206,34 +1608,268 @@
         </w:rPr>
         <w:t>? Those two have quite the history with ‘</w:t>
       </w:r>
-      <w:proofErr w:type="gramStart"/>
-      <w:r>
-        <w:rPr>
-          <w:lang w:val="en-US"/>
-        </w:rPr>
-        <w:t>guns’</w:t>
-      </w:r>
-      <w:proofErr w:type="gramEnd"/>
-      <w:r>
-        <w:rPr>
-          <w:lang w:val="en-US"/>
-        </w:rPr>
-        <w:t>. He berates me about marrying again while he and Jack meet up late at night, passing hours alone ‘til early morning. Where’s the decency in that? Maybe Jack didn’t want to see him anymore and Pierce snapped</w:t>
-      </w:r>
-      <w:r>
-        <w:rPr>
-          <w:lang w:val="en-US"/>
-        </w:rPr>
-        <w:t xml:space="preserve">? Who </w:t>
-      </w:r>
-      <w:proofErr w:type="gramStart"/>
-      <w:r>
-        <w:rPr>
-          <w:lang w:val="en-US"/>
-        </w:rPr>
-        <w:t>knows.</w:t>
-      </w:r>
-      <w:proofErr w:type="gramEnd"/>
+      <w:proofErr w:type="spellStart"/>
+      <w:r>
+        <w:rPr>
+          <w:lang w:val="en-US"/>
+        </w:rPr>
+        <w:t>doin</w:t>
+      </w:r>
+      <w:proofErr w:type="spellEnd"/>
+      <w:r>
+        <w:rPr>
+          <w:lang w:val="en-US"/>
+        </w:rPr>
+        <w:t>’</w:t>
+      </w:r>
+      <w:r>
+        <w:rPr>
+          <w:lang w:val="en-US"/>
+        </w:rPr>
+        <w:t>’</w:t>
+      </w:r>
+      <w:r>
+        <w:rPr>
+          <w:lang w:val="en-US"/>
+        </w:rPr>
+        <w:t>.</w:t>
+      </w:r>
+    </w:p>
+    <w:p>
+      <w:pPr>
+        <w:rPr>
+          <w:lang w:val="en-US"/>
+        </w:rPr>
+      </w:pPr>
+      <w:r>
+        <w:rPr>
+          <w:lang w:val="en-US"/>
+        </w:rPr>
+        <w:t xml:space="preserve">D: </w:t>
+      </w:r>
+      <w:proofErr w:type="spellStart"/>
+      <w:r>
+        <w:rPr>
+          <w:lang w:val="en-US"/>
+        </w:rPr>
+        <w:t>Uhhh</w:t>
+      </w:r>
+      <w:proofErr w:type="spellEnd"/>
+      <w:r>
+        <w:rPr>
+          <w:lang w:val="en-US"/>
+        </w:rPr>
+        <w:t>…</w:t>
+      </w:r>
+    </w:p>
+    <w:p>
+      <w:pPr>
+        <w:rPr>
+          <w:lang w:val="en-US"/>
+        </w:rPr>
+      </w:pPr>
+      <w:r>
+        <w:rPr>
+          <w:lang w:val="en-US"/>
+        </w:rPr>
+        <w:lastRenderedPageBreak/>
+        <w:t xml:space="preserve">E: </w:t>
+      </w:r>
+      <w:r>
+        <w:rPr>
+          <w:lang w:val="en-US"/>
+        </w:rPr>
+        <w:t xml:space="preserve">He </w:t>
+      </w:r>
+      <w:r>
+        <w:rPr>
+          <w:lang w:val="en-US"/>
+        </w:rPr>
+        <w:t xml:space="preserve">bloody </w:t>
+      </w:r>
+      <w:r>
+        <w:rPr>
+          <w:lang w:val="en-US"/>
+        </w:rPr>
+        <w:t xml:space="preserve">berates me about </w:t>
+      </w:r>
+      <w:r>
+        <w:rPr>
+          <w:lang w:val="en-US"/>
+        </w:rPr>
+        <w:t>remarrying</w:t>
+      </w:r>
+      <w:r>
+        <w:rPr>
+          <w:lang w:val="en-US"/>
+        </w:rPr>
+        <w:t xml:space="preserve"> while he and Jack meet up late at night, </w:t>
+      </w:r>
+      <w:r>
+        <w:rPr>
+          <w:lang w:val="en-US"/>
+        </w:rPr>
+        <w:t>polishing each other’s ‘guns’</w:t>
+      </w:r>
+      <w:r>
+        <w:rPr>
+          <w:lang w:val="en-US"/>
+        </w:rPr>
+        <w:t xml:space="preserve"> ‘til early morning</w:t>
+      </w:r>
+      <w:r>
+        <w:rPr>
+          <w:lang w:val="en-US"/>
+        </w:rPr>
+        <w:t>, all on their lonesome, unmarried</w:t>
+      </w:r>
+      <w:r>
+        <w:rPr>
+          <w:lang w:val="en-US"/>
+        </w:rPr>
+        <w:t xml:space="preserve">. Where’s the decency in that? Maybe Jack </w:t>
+      </w:r>
+      <w:r>
+        <w:rPr>
+          <w:lang w:val="en-US"/>
+        </w:rPr>
+        <w:t>wanted to break up</w:t>
+      </w:r>
+      <w:r>
+        <w:rPr>
+          <w:lang w:val="en-US"/>
+        </w:rPr>
+        <w:t xml:space="preserve"> and Pierce snapped</w:t>
+      </w:r>
+      <w:r>
+        <w:rPr>
+          <w:lang w:val="en-US"/>
+        </w:rPr>
+        <w:t>? Who knows.</w:t>
+      </w:r>
+    </w:p>
+    <w:p>
+      <w:pPr>
+        <w:rPr>
+          <w:lang w:val="en-US"/>
+        </w:rPr>
+      </w:pPr>
+      <w:r>
+        <w:rPr>
+          <w:lang w:val="en-US"/>
+        </w:rPr>
+        <w:t>D:</w:t>
+      </w:r>
+    </w:p>
+    <w:p>
+      <w:pPr>
+        <w:rPr>
+          <w:lang w:val="en-US"/>
+        </w:rPr>
+      </w:pPr>
+      <w:r>
+        <w:rPr>
+          <w:lang w:val="en-US"/>
+        </w:rPr>
+        <w:t>14a. I… I’ll have to ask him about it, I guess.</w:t>
+      </w:r>
+    </w:p>
+    <w:p>
+      <w:pPr>
+        <w:rPr>
+          <w:lang w:val="en-US"/>
+        </w:rPr>
+      </w:pPr>
+      <w:r>
+        <w:rPr>
+          <w:lang w:val="en-US"/>
+        </w:rPr>
+        <w:t>E: 9a</w:t>
+      </w:r>
+    </w:p>
+    <w:p>
+      <w:pPr>
+        <w:rPr>
+          <w:lang w:val="en-US"/>
+        </w:rPr>
+      </w:pPr>
+      <w:r>
+        <w:rPr>
+          <w:lang w:val="en-US"/>
+        </w:rPr>
+        <w:t>D:</w:t>
+      </w:r>
+    </w:p>
+    <w:p>
+      <w:pPr>
+        <w:rPr>
+          <w:lang w:val="en-US"/>
+        </w:rPr>
+      </w:pPr>
+      <w:r>
+        <w:rPr>
+          <w:lang w:val="en-US"/>
+        </w:rPr>
+        <w:t>14b. Uhm, thanks for telling me. How do you even know about these kinds of things?</w:t>
+      </w:r>
+    </w:p>
+    <w:p>
+      <w:pPr>
+        <w:rPr>
+          <w:lang w:val="en-US"/>
+        </w:rPr>
+      </w:pPr>
+      <w:r>
+        <w:rPr>
+          <w:lang w:val="en-US"/>
+        </w:rPr>
+        <w:t xml:space="preserve">E: Oh darling, you’d be </w:t>
+      </w:r>
+      <w:r>
+        <w:rPr>
+          <w:lang w:val="en-US"/>
+        </w:rPr>
+        <w:t>surprised what people tell you once they are drunk enough. Just being in my saloon, I hear all the gossip. Enough people saw Jack visiting William late at night and put one and one together. Also, don’t you think it’s strange that Pierce never married?</w:t>
+      </w:r>
+    </w:p>
+    <w:p>
+      <w:pPr>
+        <w:rPr>
+          <w:lang w:val="en-US"/>
+        </w:rPr>
+      </w:pPr>
+      <w:r>
+        <w:rPr>
+          <w:lang w:val="en-US"/>
+        </w:rPr>
+        <w:t>D: I’ll think on it. Thanks.</w:t>
+      </w:r>
+    </w:p>
+    <w:p>
+      <w:pPr>
+        <w:rPr>
+          <w:lang w:val="en-US"/>
+        </w:rPr>
+      </w:pPr>
+      <w:r>
+        <w:rPr>
+          <w:lang w:val="en-US"/>
+        </w:rPr>
+        <w:t>E: 9a</w:t>
+      </w:r>
+    </w:p>
+    <w:p>
+      <w:pPr>
+        <w:rPr>
+          <w:lang w:val="en-US"/>
+        </w:rPr>
+      </w:pPr>
+      <w:r>
+        <w:rPr>
+          <w:lang w:val="en-US"/>
+        </w:rPr>
+        <w:t>E:</w:t>
+      </w:r>
     </w:p>
     <w:p>
       <w:pPr>
@@ -1256,16 +1892,434 @@
         <w:rPr>
           <w:lang w:val="en-US"/>
         </w:rPr>
-        <w:t>bloody priest. I’ve heard some rumors about Betty, though… Seems she, just like some other folks in town, is not quite what she seems to be, if you catch my drift. I heard she has a certain penchant for extended walks during full moon nights, and I sometimes hear howling that is definitely not a coyote…</w:t>
-      </w:r>
-    </w:p>
-    <w:p>
-      <w:pPr>
-        <w:ind w:left="360"/>
-        <w:rPr>
-          <w:lang w:val="en-US"/>
-        </w:rPr>
-      </w:pPr>
+        <w:t>bloody priest. I’ve heard some rumors about Betty, though… Seems she, just like some other folks in town, is not quite what she seems to be, if you catch my drift.</w:t>
+      </w:r>
+    </w:p>
+    <w:p>
+      <w:pPr>
+        <w:rPr>
+          <w:lang w:val="en-US"/>
+        </w:rPr>
+      </w:pPr>
+      <w:r>
+        <w:rPr>
+          <w:lang w:val="en-US"/>
+        </w:rPr>
+        <w:t>D:</w:t>
+      </w:r>
+      <w:r>
+        <w:rPr>
+          <w:lang w:val="en-US"/>
+        </w:rPr>
+        <w:br/>
+        <w:t xml:space="preserve">15a. </w:t>
+      </w:r>
+      <w:r>
+        <w:rPr>
+          <w:lang w:val="en-US"/>
+        </w:rPr>
+        <w:t>Can’t say I do, sorry.</w:t>
+      </w:r>
+    </w:p>
+    <w:p>
+      <w:pPr>
+        <w:rPr>
+          <w:lang w:val="en-US"/>
+        </w:rPr>
+      </w:pPr>
+      <w:r>
+        <w:rPr>
+          <w:lang w:val="en-US"/>
+        </w:rPr>
+        <w:t xml:space="preserve">E: I’ll be a little clearer, then. </w:t>
+      </w:r>
+      <w:r>
+        <w:rPr>
+          <w:lang w:val="en-US"/>
+        </w:rPr>
+        <w:t>I heard she has a certain penchant for extended walks during full moon nights, and I sometimes hear howling that is definitely not a coyote…</w:t>
+      </w:r>
+    </w:p>
+    <w:p>
+      <w:pPr>
+        <w:rPr>
+          <w:lang w:val="en-US"/>
+        </w:rPr>
+      </w:pPr>
+      <w:r>
+        <w:rPr>
+          <w:lang w:val="en-US"/>
+        </w:rPr>
+        <w:t>D: Oh. Oh!</w:t>
+      </w:r>
+      <w:r>
+        <w:rPr>
+          <w:lang w:val="en-US"/>
+        </w:rPr>
+        <w:br/>
+      </w:r>
+      <w:r>
+        <w:rPr>
+          <w:lang w:val="en-US"/>
+        </w:rPr>
+        <w:br/>
+        <w:t>D:</w:t>
+      </w:r>
+    </w:p>
+    <w:p>
+      <w:pPr>
+        <w:rPr>
+          <w:lang w:val="en-US"/>
+        </w:rPr>
+      </w:pPr>
+      <w:r>
+        <w:rPr>
+          <w:lang w:val="en-US"/>
+        </w:rPr>
+        <w:t xml:space="preserve">15b. </w:t>
+      </w:r>
+      <w:r>
+        <w:rPr>
+          <w:b/>
+          <w:bCs/>
+          <w:lang w:val="en-US"/>
+        </w:rPr>
+        <w:t>[If PC knows B is a werewolf]</w:t>
+      </w:r>
+    </w:p>
+    <w:p>
+      <w:pPr>
+        <w:rPr>
+          <w:lang w:val="en-US"/>
+        </w:rPr>
+      </w:pPr>
+      <w:r>
+        <w:rPr>
+          <w:lang w:val="en-US"/>
+        </w:rPr>
+        <w:t xml:space="preserve">Oh yes, I heard she </w:t>
+      </w:r>
+      <w:r>
+        <w:rPr>
+          <w:lang w:val="en-US"/>
+        </w:rPr>
+        <w:t>is</w:t>
+      </w:r>
+      <w:r>
+        <w:rPr>
+          <w:lang w:val="en-US"/>
+        </w:rPr>
+        <w:t xml:space="preserve"> a little… lupine from time to time.</w:t>
+      </w:r>
+    </w:p>
+    <w:p>
+      <w:pPr>
+        <w:rPr>
+          <w:lang w:val="en-US"/>
+        </w:rPr>
+      </w:pPr>
+    </w:p>
+    <w:p>
+      <w:pPr>
+        <w:rPr>
+          <w:lang w:val="en-US"/>
+        </w:rPr>
+      </w:pPr>
+      <w:r>
+        <w:rPr>
+          <w:lang w:val="en-US"/>
+        </w:rPr>
+        <w:t>E: Can’t say I really like the thought of having one of her kind around town. Violent, bloodthirsty animals, the whole lot of them. She started a few brawls at my saloon</w:t>
+      </w:r>
+      <w:r>
+        <w:rPr>
+          <w:lang w:val="en-US"/>
+        </w:rPr>
+        <w:t>. I’ve banned her eventually, and have not seen much of her since.</w:t>
+      </w:r>
+    </w:p>
+    <w:p>
+      <w:pPr>
+        <w:rPr>
+          <w:lang w:val="en-US"/>
+        </w:rPr>
+      </w:pPr>
+      <w:r>
+        <w:rPr>
+          <w:lang w:val="en-US"/>
+        </w:rPr>
+        <w:t>D:</w:t>
+      </w:r>
+    </w:p>
+    <w:p>
+      <w:pPr>
+        <w:rPr>
+          <w:lang w:val="en-US"/>
+        </w:rPr>
+      </w:pPr>
+      <w:r>
+        <w:rPr>
+          <w:lang w:val="en-US"/>
+        </w:rPr>
+        <w:t>15c. I can’t stand them either. Stinking, uncivilized dog-people.</w:t>
+      </w:r>
+    </w:p>
+    <w:p>
+      <w:pPr>
+        <w:rPr>
+          <w:lang w:val="en-US"/>
+        </w:rPr>
+      </w:pPr>
+      <w:r>
+        <w:rPr>
+          <w:lang w:val="en-US"/>
+        </w:rPr>
+        <w:t>15d. Some of them aren’t all that bad, though.</w:t>
+      </w:r>
+    </w:p>
+    <w:p>
+      <w:pPr>
+        <w:rPr>
+          <w:lang w:val="en-US"/>
+        </w:rPr>
+      </w:pPr>
+      <w:r>
+        <w:rPr>
+          <w:lang w:val="en-US"/>
+        </w:rPr>
+        <w:t>E: Well, I guess I can tolerate them as long as they buy enough drinks and don’t stay too long.</w:t>
+      </w:r>
+    </w:p>
+    <w:p>
+      <w:pPr>
+        <w:rPr>
+          <w:lang w:val="en-US"/>
+        </w:rPr>
+      </w:pPr>
+      <w:r>
+        <w:rPr>
+          <w:lang w:val="en-US"/>
+        </w:rPr>
+        <w:t>D: That’s an interesting set of priorities, but I guess it works out for you.</w:t>
+      </w:r>
+    </w:p>
+    <w:p>
+      <w:pPr>
+        <w:rPr>
+          <w:lang w:val="en-US"/>
+        </w:rPr>
+      </w:pPr>
+      <w:r>
+        <w:rPr>
+          <w:lang w:val="en-US"/>
+        </w:rPr>
+        <w:lastRenderedPageBreak/>
+        <w:t>E: 9a</w:t>
+      </w:r>
+    </w:p>
+    <w:p>
+      <w:pPr>
+        <w:pStyle w:val="berschrift2"/>
+        <w:rPr>
+          <w:lang w:val="en-US"/>
+        </w:rPr>
+      </w:pPr>
+      <w:r>
+        <w:rPr>
+          <w:lang w:val="en-US"/>
+        </w:rPr>
+        <w:t>Later Meeting</w:t>
+      </w:r>
+    </w:p>
+    <w:p>
+      <w:pPr>
+        <w:rPr>
+          <w:lang w:val="en-US"/>
+        </w:rPr>
+      </w:pPr>
+    </w:p>
+    <w:p>
+      <w:pPr>
+        <w:rPr>
+          <w:lang w:val="en-US"/>
+        </w:rPr>
+      </w:pPr>
+      <w:r>
+        <w:rPr>
+          <w:lang w:val="en-US"/>
+        </w:rPr>
+        <w:t xml:space="preserve">E: Hi handsome. Decided to have another chat with </w:t>
+      </w:r>
+      <w:proofErr w:type="spellStart"/>
+      <w:r>
+        <w:rPr>
+          <w:lang w:val="en-US"/>
+        </w:rPr>
+        <w:t>lil</w:t>
+      </w:r>
+      <w:proofErr w:type="spellEnd"/>
+      <w:r>
+        <w:rPr>
+          <w:lang w:val="en-US"/>
+        </w:rPr>
+        <w:t>’ old me?</w:t>
+      </w:r>
+    </w:p>
+    <w:p>
+      <w:pPr>
+        <w:rPr>
+          <w:lang w:val="en-US"/>
+        </w:rPr>
+      </w:pPr>
+      <w:r>
+        <w:rPr>
+          <w:lang w:val="en-US"/>
+        </w:rPr>
+        <w:t>D: Yes, I wanted to talk about something else.</w:t>
+      </w:r>
+    </w:p>
+    <w:p>
+      <w:pPr>
+        <w:rPr>
+          <w:lang w:val="en-US"/>
+        </w:rPr>
+      </w:pPr>
+      <w:r>
+        <w:rPr>
+          <w:lang w:val="en-US"/>
+        </w:rPr>
+        <w:t>E: Well, shoot! I’ll get you another drink.</w:t>
+      </w:r>
+    </w:p>
+    <w:p>
+      <w:pPr>
+        <w:rPr>
+          <w:b/>
+          <w:bCs/>
+          <w:lang w:val="en-US"/>
+        </w:rPr>
+      </w:pPr>
+      <w:r>
+        <w:rPr>
+          <w:b/>
+          <w:bCs/>
+          <w:lang w:val="en-US"/>
+        </w:rPr>
+        <w:t>[to overview]</w:t>
+      </w:r>
+    </w:p>
+    <w:p>
+      <w:pPr>
+        <w:rPr>
+          <w:lang w:val="en-US"/>
+        </w:rPr>
+      </w:pPr>
+    </w:p>
+    <w:p>
+      <w:pPr>
+        <w:rPr>
+          <w:b/>
+          <w:bCs/>
+          <w:lang w:val="en-US"/>
+        </w:rPr>
+      </w:pPr>
+      <w:r>
+        <w:rPr>
+          <w:lang w:val="en-US"/>
+        </w:rPr>
+        <w:t xml:space="preserve">D: </w:t>
+      </w:r>
+      <w:r>
+        <w:rPr>
+          <w:b/>
+          <w:bCs/>
+          <w:lang w:val="en-US"/>
+        </w:rPr>
+        <w:t>[PC knows from S or W about E’s husbands]</w:t>
+      </w:r>
+    </w:p>
+    <w:p>
+      <w:pPr>
+        <w:pStyle w:val="Listenabsatz"/>
+        <w:numPr>
+          <w:ilvl w:val="0"/>
+          <w:numId w:val="1"/>
+        </w:numPr>
+        <w:rPr>
+          <w:lang w:val="en-US"/>
+        </w:rPr>
+      </w:pPr>
+      <w:r>
+        <w:rPr>
+          <w:lang w:val="en-US"/>
+        </w:rPr>
+        <w:t>Someone told me something very interesting about your tragically shortcut marriage… Or should I say marriages?</w:t>
+      </w:r>
+    </w:p>
+    <w:p>
+      <w:pPr>
+        <w:rPr>
+          <w:lang w:val="en-US"/>
+        </w:rPr>
+      </w:pPr>
+      <w:r>
+        <w:rPr>
+          <w:lang w:val="en-US"/>
+        </w:rPr>
+        <w:t>E: Well, if that someone had any idea what he was talking about – and I have a good idea who it might be – he’d know I was never convicted of anything. There’s no blood on my hands. It is honestly really rude and insensitive of you to bring that up again. Almost tasteless.</w:t>
+      </w:r>
+    </w:p>
+    <w:p>
+      <w:pPr>
+        <w:rPr>
+          <w:lang w:val="en-US"/>
+        </w:rPr>
+      </w:pPr>
+      <w:r>
+        <w:rPr>
+          <w:lang w:val="en-US"/>
+        </w:rPr>
+        <w:t>D:</w:t>
+      </w:r>
+    </w:p>
+    <w:p>
+      <w:pPr>
+        <w:rPr>
+          <w:lang w:val="en-US"/>
+        </w:rPr>
+      </w:pPr>
+      <w:r>
+        <w:rPr>
+          <w:lang w:val="en-US"/>
+        </w:rPr>
+        <w:t>17a. I am sorry, Madam. I was just curious and meant no harm.</w:t>
+      </w:r>
+    </w:p>
+    <w:p>
+      <w:pPr>
+        <w:rPr>
+          <w:lang w:val="en-US"/>
+        </w:rPr>
+      </w:pPr>
+      <w:r>
+        <w:rPr>
+          <w:lang w:val="en-US"/>
+        </w:rPr>
+        <w:t>E: 9a</w:t>
+      </w:r>
+    </w:p>
+    <w:p>
+      <w:pPr>
+        <w:rPr>
+          <w:lang w:val="en-US"/>
+        </w:rPr>
+      </w:pPr>
+      <w:r>
+        <w:rPr>
+          <w:lang w:val="en-US"/>
+        </w:rPr>
+        <w:t xml:space="preserve">17b. Maybe, but you have to admit that you are highly suspicious. Come on, seven husbands! Seven! </w:t>
+      </w:r>
     </w:p>
     <w:sectPr>
       <w:pgSz w:w="11906" w:h="16838"/>

</xml_diff>

<commit_message>
finished dialogue for #47  and fixes for #45  for
</commit_message>
<xml_diff>
--- a/story/Elizabeth Dialogue.docx
+++ b/story/Elizabeth Dialogue.docx
@@ -393,7 +393,19 @@
         <w:rPr>
           <w:lang w:val="en-US"/>
         </w:rPr>
-        <w:t>Unexpected from someone on such a… risky profession. But I appreciate level-headedness.</w:t>
+        <w:t xml:space="preserve">Unexpected from someone </w:t>
+      </w:r>
+      <w:r>
+        <w:rPr>
+          <w:lang w:val="en-US"/>
+        </w:rPr>
+        <w:t>i</w:t>
+      </w:r>
+      <w:r>
+        <w:rPr>
+          <w:lang w:val="en-US"/>
+        </w:rPr>
+        <w:t>n such a… risky profession. But I appreciate level-headedness.</w:t>
       </w:r>
     </w:p>
     <w:p>
@@ -489,7 +501,19 @@
         <w:rPr>
           <w:lang w:val="en-US"/>
         </w:rPr>
-        <w:t xml:space="preserve">Sorry, brother. I had a service </w:t>
+        <w:t xml:space="preserve">Sorry, </w:t>
+      </w:r>
+      <w:r>
+        <w:rPr>
+          <w:lang w:val="en-US"/>
+        </w:rPr>
+        <w:t>pal</w:t>
+      </w:r>
+      <w:r>
+        <w:rPr>
+          <w:lang w:val="en-US"/>
+        </w:rPr>
+        <w:t xml:space="preserve">. I had a service </w:t>
       </w:r>
       <w:r>
         <w:rPr>
@@ -2032,7 +2056,23 @@
           <w:bCs/>
           <w:lang w:val="en-US"/>
         </w:rPr>
-        <w:t>[If PC knows B is a werewolf]</w:t>
+        <w:t xml:space="preserve">[If PC knows </w:t>
+      </w:r>
+      <w:r>
+        <w:rPr>
+          <w:b/>
+          <w:bCs/>
+          <w:lang w:val="en-US"/>
+        </w:rPr>
+        <w:t xml:space="preserve">from B or W that </w:t>
+      </w:r>
+      <w:r>
+        <w:rPr>
+          <w:b/>
+          <w:bCs/>
+          <w:lang w:val="en-US"/>
+        </w:rPr>
+        <w:t>B is a werewolf]</w:t>
       </w:r>
     </w:p>
     <w:p>
@@ -2229,13 +2269,7 @@
         <w:rPr>
           <w:lang w:val="en-US"/>
         </w:rPr>
-        <w:t>Is this… this curse I suffer from not bad enough? I loved every one of them!</w:t>
-      </w:r>
-      <w:r>
-        <w:rPr>
-          <w:lang w:val="en-US"/>
-        </w:rPr>
-        <w:t xml:space="preserve"> </w:t>
+        <w:t xml:space="preserve">Is this… this curse I suffer from not bad enough? I loved every one of them! </w:t>
       </w:r>
       <w:r>
         <w:rPr>
@@ -2596,7 +2630,19 @@
         <w:rPr>
           <w:lang w:val="en-US"/>
         </w:rPr>
-        <w:t>his mother?! He can do whatever the hell he wants, this is a saloon. The church is down the street.</w:t>
+        <w:t xml:space="preserve">his mother?! He can do whatever the hell he wants, this is a saloon. The </w:t>
+      </w:r>
+      <w:r>
+        <w:rPr>
+          <w:lang w:val="en-US"/>
+        </w:rPr>
+        <w:t xml:space="preserve">bloody </w:t>
+      </w:r>
+      <w:r>
+        <w:rPr>
+          <w:lang w:val="en-US"/>
+        </w:rPr>
+        <w:t>church is down the street.</w:t>
       </w:r>
     </w:p>
     <w:p>
@@ -2717,13 +2763,7 @@
         <w:rPr>
           <w:lang w:val="en-US"/>
         </w:rPr>
-        <w:t xml:space="preserve">D: </w:t>
-      </w:r>
-      <w:r>
-        <w:rPr>
-          <w:lang w:val="en-US"/>
-        </w:rPr>
-        <w:t>I have made my decision. I challenge you to a duel!</w:t>
+        <w:t>D: I have made my decision. I challenge you to a duel!</w:t>
       </w:r>
     </w:p>
     <w:p>

</xml_diff>